<commit_message>
e-mail and phone number added
</commit_message>
<xml_diff>
--- a/documentation/DALY-CARE APPLICATION_v1-3.docx
+++ b/documentation/DALY-CARE APPLICATION_v1-3.docx
@@ -244,136 +244,8 @@
               <w:rPr>
                 <w:lang w:val="en-US"/>
               </w:rPr>
-              <w:t xml:space="preserve">Project description </w:t>
-            </w:r>
-          </w:p>
-          <w:p>
-            <w:pPr>
-              <w:rPr>
-                <w:lang w:val="en-US"/>
-              </w:rPr>
-            </w:pPr>
-            <w:r>
-              <w:rPr>
-                <w:lang w:val="en-US"/>
-              </w:rPr>
-              <w:t xml:space="preserve">[max. </w:t>
-            </w:r>
-            <w:r>
-              <w:rPr>
-                <w:lang w:val="en-US"/>
-              </w:rPr>
-              <w:t>1000</w:t>
-            </w:r>
-            <w:r>
-              <w:rPr>
-                <w:lang w:val="en-US"/>
-              </w:rPr>
-              <w:t xml:space="preserve"> </w:t>
-            </w:r>
-            <w:r>
-              <w:rPr>
-                <w:lang w:val="en-US"/>
-              </w:rPr>
-              <w:t>characters</w:t>
-            </w:r>
-            <w:r>
-              <w:rPr>
-                <w:lang w:val="en-US"/>
-              </w:rPr>
-              <w:t>]</w:t>
-            </w:r>
-          </w:p>
-          <w:p>
-            <w:pPr>
-              <w:rPr>
-                <w:lang w:val="en-US"/>
-              </w:rPr>
-            </w:pPr>
-          </w:p>
-          <w:p>
-            <w:pPr>
-              <w:rPr>
-                <w:lang w:val="en-US"/>
-              </w:rPr>
-            </w:pPr>
-          </w:p>
-          <w:p>
-            <w:pPr>
-              <w:rPr>
-                <w:lang w:val="en-US"/>
-              </w:rPr>
-            </w:pPr>
-          </w:p>
-          <w:p>
-            <w:pPr>
-              <w:rPr>
-                <w:lang w:val="en-US"/>
-              </w:rPr>
-            </w:pPr>
-          </w:p>
-          <w:p>
-            <w:pPr>
-              <w:rPr>
-                <w:lang w:val="en-US"/>
-              </w:rPr>
-            </w:pPr>
-          </w:p>
-          <w:p>
-            <w:pPr>
-              <w:rPr>
-                <w:lang w:val="en-US"/>
-              </w:rPr>
-            </w:pPr>
-          </w:p>
-          <w:p>
-            <w:pPr>
-              <w:rPr>
-                <w:lang w:val="en-US"/>
-              </w:rPr>
-            </w:pPr>
-          </w:p>
-          <w:p>
-            <w:pPr>
-              <w:rPr>
-                <w:lang w:val="en-US"/>
-              </w:rPr>
-            </w:pPr>
-          </w:p>
-          <w:p>
-            <w:pPr>
-              <w:rPr>
-                <w:lang w:val="en-US"/>
-              </w:rPr>
-            </w:pPr>
-          </w:p>
-          <w:p>
-            <w:pPr>
-              <w:rPr>
-                <w:lang w:val="en-US"/>
-              </w:rPr>
-            </w:pPr>
-          </w:p>
-          <w:p>
-            <w:pPr>
-              <w:rPr>
-                <w:lang w:val="en-US"/>
-              </w:rPr>
-            </w:pPr>
-          </w:p>
-          <w:p>
-            <w:pPr>
-              <w:rPr>
-                <w:lang w:val="en-US"/>
-              </w:rPr>
-            </w:pPr>
-          </w:p>
-          <w:p>
-            <w:pPr>
-              <w:rPr>
-                <w:lang w:val="en-US"/>
-              </w:rPr>
-            </w:pPr>
+              <w:t>Institution e-mail</w:t>
+            </w:r>
           </w:p>
         </w:tc>
         <w:tc>
@@ -382,17 +254,10 @@
           </w:tcPr>
           <w:p>
             <w:pPr>
-              <w:spacing w:after="200" w:line="276" w:lineRule="auto"/>
-              <w:rPr>
-                <w:lang w:val="en-US"/>
-              </w:rPr>
-            </w:pPr>
-            <w:r>
-              <w:rPr>
-                <w:lang w:val="en-US"/>
-              </w:rPr>
-              <w:t xml:space="preserve"> </w:t>
-            </w:r>
+              <w:tabs>
+                <w:tab w:val="left" w:pos="5502"/>
+              </w:tabs>
+            </w:pPr>
           </w:p>
         </w:tc>
       </w:tr>
@@ -411,7 +276,246 @@
               <w:rPr>
                 <w:lang w:val="en-US"/>
               </w:rPr>
-              <w:t xml:space="preserve">I need a list of CPR# to obtain data from external data sources outside the </w:t>
+              <w:t xml:space="preserve">Personal phone number </w:t>
+            </w:r>
+          </w:p>
+          <w:p>
+            <w:pPr>
+              <w:rPr>
+                <w:lang w:val="en-US"/>
+              </w:rPr>
+            </w:pPr>
+            <w:r>
+              <w:rPr>
+                <w:lang w:val="en-US"/>
+              </w:rPr>
+              <w:t>(for 2-factor authentication)</w:t>
+            </w:r>
+          </w:p>
+        </w:tc>
+        <w:tc>
+          <w:tcPr>
+            <w:tcW w:w="7088" w:type="dxa"/>
+          </w:tcPr>
+          <w:p>
+            <w:pPr>
+              <w:tabs>
+                <w:tab w:val="left" w:pos="5502"/>
+              </w:tabs>
+              <w:rPr>
+                <w:lang w:val="en-US"/>
+              </w:rPr>
+            </w:pPr>
+            <w:r>
+              <w:rPr>
+                <w:lang w:val="en-US"/>
+              </w:rPr>
+              <w:t xml:space="preserve">+45 </w:t>
+            </w:r>
+          </w:p>
+        </w:tc>
+      </w:tr>
+      <w:tr>
+        <w:tc>
+          <w:tcPr>
+            <w:tcW w:w="2972" w:type="dxa"/>
+          </w:tcPr>
+          <w:p>
+            <w:pPr>
+              <w:rPr>
+                <w:lang w:val="en-US"/>
+              </w:rPr>
+            </w:pPr>
+            <w:r>
+              <w:rPr>
+                <w:lang w:val="en-US"/>
+              </w:rPr>
+              <w:t>Short p</w:t>
+            </w:r>
+            <w:r>
+              <w:rPr>
+                <w:lang w:val="en-US"/>
+              </w:rPr>
+              <w:t xml:space="preserve">roject description </w:t>
+            </w:r>
+          </w:p>
+          <w:p>
+            <w:pPr>
+              <w:rPr>
+                <w:lang w:val="en-US"/>
+              </w:rPr>
+            </w:pPr>
+            <w:r>
+              <w:rPr>
+                <w:lang w:val="en-US"/>
+              </w:rPr>
+              <w:t xml:space="preserve">[max. </w:t>
+            </w:r>
+            <w:r>
+              <w:rPr>
+                <w:lang w:val="en-US"/>
+              </w:rPr>
+              <w:t>1000</w:t>
+            </w:r>
+            <w:r>
+              <w:rPr>
+                <w:lang w:val="en-US"/>
+              </w:rPr>
+              <w:t xml:space="preserve"> </w:t>
+            </w:r>
+            <w:r>
+              <w:rPr>
+                <w:lang w:val="en-US"/>
+              </w:rPr>
+              <w:t>characters</w:t>
+            </w:r>
+            <w:r>
+              <w:rPr>
+                <w:lang w:val="en-US"/>
+              </w:rPr>
+              <w:t>]</w:t>
+            </w:r>
+          </w:p>
+          <w:p>
+            <w:pPr>
+              <w:rPr>
+                <w:lang w:val="en-US"/>
+              </w:rPr>
+            </w:pPr>
+          </w:p>
+          <w:p>
+            <w:pPr>
+              <w:rPr>
+                <w:lang w:val="en-US"/>
+              </w:rPr>
+            </w:pPr>
+          </w:p>
+          <w:p>
+            <w:pPr>
+              <w:rPr>
+                <w:lang w:val="en-US"/>
+              </w:rPr>
+            </w:pPr>
+          </w:p>
+          <w:p>
+            <w:pPr>
+              <w:rPr>
+                <w:lang w:val="en-US"/>
+              </w:rPr>
+            </w:pPr>
+          </w:p>
+          <w:p>
+            <w:pPr>
+              <w:rPr>
+                <w:lang w:val="en-US"/>
+              </w:rPr>
+            </w:pPr>
+          </w:p>
+          <w:p>
+            <w:pPr>
+              <w:rPr>
+                <w:lang w:val="en-US"/>
+              </w:rPr>
+            </w:pPr>
+          </w:p>
+          <w:p>
+            <w:pPr>
+              <w:rPr>
+                <w:lang w:val="en-US"/>
+              </w:rPr>
+            </w:pPr>
+          </w:p>
+          <w:p>
+            <w:pPr>
+              <w:rPr>
+                <w:lang w:val="en-US"/>
+              </w:rPr>
+            </w:pPr>
+          </w:p>
+          <w:p>
+            <w:pPr>
+              <w:rPr>
+                <w:lang w:val="en-US"/>
+              </w:rPr>
+            </w:pPr>
+          </w:p>
+          <w:p>
+            <w:pPr>
+              <w:rPr>
+                <w:lang w:val="en-US"/>
+              </w:rPr>
+            </w:pPr>
+          </w:p>
+          <w:p>
+            <w:pPr>
+              <w:rPr>
+                <w:lang w:val="en-US"/>
+              </w:rPr>
+            </w:pPr>
+          </w:p>
+          <w:p>
+            <w:pPr>
+              <w:rPr>
+                <w:lang w:val="en-US"/>
+              </w:rPr>
+            </w:pPr>
+          </w:p>
+          <w:p>
+            <w:pPr>
+              <w:rPr>
+                <w:lang w:val="en-US"/>
+              </w:rPr>
+            </w:pPr>
+          </w:p>
+        </w:tc>
+        <w:tc>
+          <w:tcPr>
+            <w:tcW w:w="7088" w:type="dxa"/>
+          </w:tcPr>
+          <w:p>
+            <w:pPr>
+              <w:spacing w:after="200" w:line="276" w:lineRule="auto"/>
+              <w:rPr>
+                <w:lang w:val="en-US"/>
+              </w:rPr>
+            </w:pPr>
+            <w:r>
+              <w:rPr>
+                <w:lang w:val="en-US"/>
+              </w:rPr>
+              <w:t xml:space="preserve"> </w:t>
+            </w:r>
+          </w:p>
+        </w:tc>
+      </w:tr>
+      <w:tr>
+        <w:tc>
+          <w:tcPr>
+            <w:tcW w:w="2972" w:type="dxa"/>
+          </w:tcPr>
+          <w:p>
+            <w:pPr>
+              <w:rPr>
+                <w:lang w:val="en-US"/>
+              </w:rPr>
+            </w:pPr>
+            <w:r>
+              <w:rPr>
+                <w:lang w:val="en-US"/>
+              </w:rPr>
+              <w:t xml:space="preserve">I need a list of CPR# to </w:t>
+            </w:r>
+            <w:r>
+              <w:rPr>
+                <w:lang w:val="en-US"/>
+              </w:rPr>
+              <w:t>collect</w:t>
+            </w:r>
+            <w:r>
+              <w:rPr>
+                <w:lang w:val="en-US"/>
+              </w:rPr>
+              <w:t xml:space="preserve"> data from external data sources outside the </w:t>
             </w:r>
           </w:p>
           <w:p>
@@ -699,26 +803,18 @@
     </w:tbl>
     <w:p>
       <w:pPr>
-        <w:jc w:val="center"/>
-        <w:rPr>
-          <w:sz w:val="28"/>
-          <w:szCs w:val="28"/>
-          <w:lang w:val="en-US"/>
-        </w:rPr>
-      </w:pPr>
-    </w:p>
-    <w:p>
-      <w:pPr>
-        <w:rPr>
-          <w:sz w:val="28"/>
-          <w:szCs w:val="28"/>
-          <w:lang w:val="en-US"/>
-        </w:rPr>
-      </w:pPr>
-      <w:r>
-        <w:rPr>
-          <w:sz w:val="28"/>
-          <w:szCs w:val="28"/>
+        <w:rPr>
+          <w:lang w:val="en-US"/>
+        </w:rPr>
+      </w:pPr>
+      <w:r>
+        <w:rPr>
+          <w:lang w:val="en-US"/>
+        </w:rPr>
+        <w:br/>
+      </w:r>
+      <w:r>
+        <w:rPr>
           <w:lang w:val="en-US"/>
         </w:rPr>
         <w:br w:type="page"/>

</xml_diff>